<commit_message>
BGM update, finish testing pdf
</commit_message>
<xml_diff>
--- a/COMP 2930 Partial Testing Checklist.docx
+++ b/COMP 2930 Partial Testing Checklist.docx
@@ -68,7 +68,23 @@
               <w:t>Team number:</w:t>
             </w:r>
             <w:r>
-              <w:t xml:space="preserve"> Patrick Wong, Madid Abumirar, Jovan Sekhon, Wei-Han Chou, Lawrence Zheng</w:t>
+              <w:t xml:space="preserve"> Patrick Wong, Madid </w:t>
+            </w:r>
+            <w:proofErr w:type="spellStart"/>
+            <w:r>
+              <w:t>Abumirar</w:t>
+            </w:r>
+            <w:proofErr w:type="spellEnd"/>
+            <w:r>
+              <w:t xml:space="preserve">, Jovan </w:t>
+            </w:r>
+            <w:proofErr w:type="spellStart"/>
+            <w:r>
+              <w:t>Sekhon</w:t>
+            </w:r>
+            <w:proofErr w:type="spellEnd"/>
+            <w:r>
+              <w:t>, Wei-Han Chou, Lawrence Zheng</w:t>
             </w:r>
           </w:p>
         </w:tc>
@@ -115,21 +131,7 @@
           <w:b/>
           <w:u w:val="single"/>
         </w:rPr>
-        <w:t xml:space="preserve">MANDATORY </w:t>
-      </w:r>
-      <w:r>
-        <w:rPr>
-          <w:b/>
-          <w:u w:val="single"/>
-        </w:rPr>
-        <w:t xml:space="preserve">BARE MINIMUM </w:t>
-      </w:r>
-      <w:r>
-        <w:rPr>
-          <w:b/>
-          <w:u w:val="single"/>
-        </w:rPr>
-        <w:t>FOR ALL WEB APPS</w:t>
+        <w:t>MANDATORY BARE MINIMUM FOR ALL WEB APPS</w:t>
       </w:r>
     </w:p>
     <w:p>
@@ -201,85 +203,94 @@
           <w:strike/>
           <w:color w:val="1A1A1A"/>
         </w:rPr>
-        <w:t>Ensure your font size(s), style(s) and colour(s) for headlines, descriptions, labels, etc., info is consistent.</w:t>
-      </w:r>
+        <w:t xml:space="preserve">Ensure your font size(s), style(s) and </w:t>
+      </w:r>
+      <w:proofErr w:type="spellStart"/>
+      <w:r>
+        <w:rPr>
+          <w:rFonts w:asciiTheme="majorHAnsi" w:hAnsiTheme="majorHAnsi" w:cs="Verdana"/>
+          <w:strike/>
+          <w:color w:val="1A1A1A"/>
+        </w:rPr>
+        <w:t>colour</w:t>
+      </w:r>
+      <w:proofErr w:type="spellEnd"/>
+      <w:r>
+        <w:rPr>
+          <w:rFonts w:asciiTheme="majorHAnsi" w:hAnsiTheme="majorHAnsi" w:cs="Verdana"/>
+          <w:strike/>
+          <w:color w:val="1A1A1A"/>
+        </w:rPr>
+        <w:t>(s) for headlines, descriptions, labels, etc., info is consistent.</w:t>
+      </w:r>
+    </w:p>
+    <w:p>
+      <w:pPr>
+        <w:pStyle w:val="ListParagraph"/>
+        <w:numPr>
+          <w:ilvl w:val="0"/>
+          <w:numId w:val="3"/>
+        </w:numPr>
+        <w:rPr>
+          <w:rFonts w:asciiTheme="majorHAnsi" w:hAnsiTheme="majorHAnsi" w:cs="Times"/>
+          <w:strike/>
+          <w:color w:val="000000"/>
+        </w:rPr>
+      </w:pPr>
+      <w:r>
+        <w:rPr>
+          <w:rFonts w:asciiTheme="majorHAnsi" w:hAnsiTheme="majorHAnsi" w:cs="Verdana"/>
+          <w:strike/>
+          <w:color w:val="1A1A1A"/>
+        </w:rPr>
+        <w:t>Check all pages for broken images.</w:t>
+      </w:r>
+    </w:p>
+    <w:p>
+      <w:pPr>
+        <w:pStyle w:val="ListParagraph"/>
+        <w:numPr>
+          <w:ilvl w:val="0"/>
+          <w:numId w:val="3"/>
+        </w:numPr>
+        <w:rPr>
+          <w:rFonts w:asciiTheme="majorHAnsi" w:hAnsiTheme="majorHAnsi" w:cs="Times"/>
+          <w:color w:val="000000"/>
+        </w:rPr>
+      </w:pPr>
+      <w:r>
+        <w:rPr>
+          <w:rFonts w:asciiTheme="majorHAnsi" w:hAnsiTheme="majorHAnsi" w:cs="Verdana"/>
+          <w:strike/>
+          <w:color w:val="1A1A1A"/>
+        </w:rPr>
+        <w:t>Check all pages for broken links.</w:t>
+      </w:r>
+    </w:p>
+    <w:p>
+      <w:pPr>
+        <w:pStyle w:val="ListParagraph"/>
+        <w:numPr>
+          <w:ilvl w:val="0"/>
+          <w:numId w:val="3"/>
+        </w:numPr>
+        <w:rPr>
+          <w:rFonts w:asciiTheme="majorHAnsi" w:hAnsiTheme="majorHAnsi" w:cs="Verdana"/>
+          <w:strike/>
+          <w:color w:val="1A1A1A"/>
+        </w:rPr>
+      </w:pPr>
       <w:bookmarkStart w:id="0" w:name="_GoBack"/>
-      <w:bookmarkEnd w:id="0"/>
-    </w:p>
-    <w:p>
-      <w:pPr>
-        <w:pStyle w:val="ListParagraph"/>
-        <w:numPr>
-          <w:ilvl w:val="0"/>
-          <w:numId w:val="3"/>
-        </w:numPr>
-        <w:rPr>
-          <w:rFonts w:asciiTheme="majorHAnsi" w:hAnsiTheme="majorHAnsi" w:cs="Times"/>
-          <w:strike/>
-          <w:color w:val="000000"/>
-        </w:rPr>
-      </w:pPr>
-      <w:r>
-        <w:rPr>
-          <w:rFonts w:asciiTheme="majorHAnsi" w:hAnsiTheme="majorHAnsi" w:cs="Verdana"/>
-          <w:strike/>
-          <w:color w:val="1A1A1A"/>
-        </w:rPr>
-        <w:t>Check all pages for broken images.</w:t>
-      </w:r>
-    </w:p>
-    <w:p>
-      <w:pPr>
-        <w:pStyle w:val="ListParagraph"/>
-        <w:numPr>
-          <w:ilvl w:val="0"/>
-          <w:numId w:val="3"/>
-        </w:numPr>
-        <w:rPr>
-          <w:rFonts w:asciiTheme="majorHAnsi" w:hAnsiTheme="majorHAnsi" w:cs="Times"/>
-          <w:strike/>
-          <w:color w:val="000000"/>
-        </w:rPr>
-      </w:pPr>
-      <w:r>
-        <w:rPr>
-          <w:rFonts w:asciiTheme="majorHAnsi" w:hAnsiTheme="majorHAnsi" w:cs="Verdana"/>
-          <w:strike/>
-          <w:color w:val="1A1A1A"/>
-          <w:highlight w:val="yellow"/>
-        </w:rPr>
-        <w:t>Check all pages for broken links.</w:t>
-      </w:r>
-    </w:p>
-    <w:p>
-      <w:pPr>
-        <w:pStyle w:val="ListParagraph"/>
-        <w:numPr>
-          <w:ilvl w:val="0"/>
-          <w:numId w:val="3"/>
-        </w:numPr>
-        <w:rPr>
-          <w:rFonts w:asciiTheme="majorHAnsi" w:hAnsiTheme="majorHAnsi" w:cs="Verdana"/>
-          <w:color w:val="1A1A1A"/>
-        </w:rPr>
-      </w:pPr>
-      <w:r>
-        <w:rPr>
-          <w:rFonts w:asciiTheme="majorHAnsi" w:hAnsiTheme="majorHAnsi" w:cs="Verdana"/>
-          <w:color w:val="1A1A1A"/>
-          <w:highlight w:val="yellow"/>
-        </w:rPr>
-        <w:t xml:space="preserve">Check email header and footer for app </w:t>
-      </w:r>
-      <w:r>
-        <w:rPr>
-          <w:rFonts w:asciiTheme="majorHAnsi" w:hAnsiTheme="majorHAnsi" w:cs="Verdana"/>
-          <w:color w:val="1A1A1A"/>
-          <w:highlight w:val="yellow"/>
-        </w:rPr>
-        <w:t>logo, privacy policy, attribution, etc.</w:t>
-      </w:r>
-    </w:p>
+      <w:r>
+        <w:rPr>
+          <w:rFonts w:asciiTheme="majorHAnsi" w:hAnsiTheme="majorHAnsi" w:cs="Verdana"/>
+          <w:strike/>
+          <w:color w:val="1A1A1A"/>
+        </w:rPr>
+        <w:t>Check email header and footer for app logo, privacy policy, attribution, etc.</w:t>
+      </w:r>
+    </w:p>
+    <w:bookmarkEnd w:id="0"/>
     <w:p>
       <w:pPr>
         <w:pStyle w:val="ListParagraph"/>
@@ -349,35 +360,7 @@
           <w:b/>
           <w:u w:val="single"/>
         </w:rPr>
-        <w:t xml:space="preserve">MANDATORY </w:t>
-      </w:r>
-      <w:r>
-        <w:rPr>
-          <w:b/>
-          <w:u w:val="single"/>
-        </w:rPr>
-        <w:t xml:space="preserve">BARE MINIMUM </w:t>
-      </w:r>
-      <w:r>
-        <w:rPr>
-          <w:b/>
-          <w:u w:val="single"/>
-        </w:rPr>
-        <w:t xml:space="preserve">FOR ALL </w:t>
-      </w:r>
-      <w:r>
-        <w:rPr>
-          <w:b/>
-          <w:u w:val="single"/>
-        </w:rPr>
-        <w:t>GOOD</w:t>
-      </w:r>
-      <w:r>
-        <w:rPr>
-          <w:b/>
-          <w:u w:val="single"/>
-        </w:rPr>
-        <w:t xml:space="preserve"> APPS</w:t>
+        <w:t>MANDATORY BARE MINIMUM FOR ALL GOOD APPS</w:t>
       </w:r>
     </w:p>
     <w:p>
@@ -452,7 +435,23 @@
           <w:rFonts w:asciiTheme="majorHAnsi" w:hAnsiTheme="majorHAnsi"/>
           <w:strike/>
         </w:rPr>
-        <w:t>easy to read and understand?  Are they in a consistent position, colour, and style?</w:t>
+        <w:t xml:space="preserve">easy to read and understand?  Are they in a consistent position, </w:t>
+      </w:r>
+      <w:proofErr w:type="spellStart"/>
+      <w:r>
+        <w:rPr>
+          <w:rFonts w:asciiTheme="majorHAnsi" w:hAnsiTheme="majorHAnsi"/>
+          <w:strike/>
+        </w:rPr>
+        <w:t>colour</w:t>
+      </w:r>
+      <w:proofErr w:type="spellEnd"/>
+      <w:r>
+        <w:rPr>
+          <w:rFonts w:asciiTheme="majorHAnsi" w:hAnsiTheme="majorHAnsi"/>
+          <w:strike/>
+        </w:rPr>
+        <w:t>, and style?</w:t>
       </w:r>
     </w:p>
     <w:p>
@@ -507,46 +506,60 @@
           <w:rFonts w:asciiTheme="majorHAnsi" w:hAnsiTheme="majorHAnsi"/>
           <w:strike/>
         </w:rPr>
-        <w:t xml:space="preserve"> colour and style?</w:t>
-      </w:r>
-      <w:r>
-        <w:rPr>
-          <w:rFonts w:asciiTheme="majorHAnsi" w:hAnsiTheme="majorHAnsi"/>
-          <w:strike/>
-        </w:rPr>
         <w:t xml:space="preserve"> </w:t>
       </w:r>
-    </w:p>
-    <w:p>
-      <w:pPr>
-        <w:pStyle w:val="ListParagraph"/>
-        <w:numPr>
-          <w:ilvl w:val="0"/>
-          <w:numId w:val="3"/>
-        </w:numPr>
-        <w:rPr>
-          <w:rFonts w:asciiTheme="majorHAnsi" w:hAnsiTheme="majorHAnsi"/>
-          <w:highlight w:val="yellow"/>
-        </w:rPr>
-      </w:pPr>
-      <w:r>
-        <w:rPr>
-          <w:rFonts w:asciiTheme="majorHAnsi" w:hAnsiTheme="majorHAnsi"/>
-          <w:highlight w:val="yellow"/>
+      <w:proofErr w:type="spellStart"/>
+      <w:r>
+        <w:rPr>
+          <w:rFonts w:asciiTheme="majorHAnsi" w:hAnsiTheme="majorHAnsi"/>
+          <w:strike/>
+        </w:rPr>
+        <w:t>colour</w:t>
+      </w:r>
+      <w:proofErr w:type="spellEnd"/>
+      <w:r>
+        <w:rPr>
+          <w:rFonts w:asciiTheme="majorHAnsi" w:hAnsiTheme="majorHAnsi"/>
+          <w:strike/>
+        </w:rPr>
+        <w:t xml:space="preserve"> and style?</w:t>
+      </w:r>
+      <w:r>
+        <w:rPr>
+          <w:rFonts w:asciiTheme="majorHAnsi" w:hAnsiTheme="majorHAnsi"/>
+          <w:strike/>
+        </w:rPr>
+        <w:t xml:space="preserve"> </w:t>
+      </w:r>
+    </w:p>
+    <w:p>
+      <w:pPr>
+        <w:pStyle w:val="ListParagraph"/>
+        <w:numPr>
+          <w:ilvl w:val="0"/>
+          <w:numId w:val="3"/>
+        </w:numPr>
+        <w:rPr>
+          <w:rFonts w:asciiTheme="majorHAnsi" w:hAnsiTheme="majorHAnsi"/>
+        </w:rPr>
+      </w:pPr>
+      <w:r>
+        <w:rPr>
+          <w:rFonts w:asciiTheme="majorHAnsi" w:hAnsiTheme="majorHAnsi"/>
+          <w:strike/>
         </w:rPr>
         <w:t xml:space="preserve">Are tool tips text helpful and </w:t>
       </w:r>
       <w:r>
         <w:rPr>
           <w:rFonts w:asciiTheme="majorHAnsi" w:hAnsiTheme="majorHAnsi"/>
-          <w:highlight w:val="yellow"/>
+          <w:strike/>
         </w:rPr>
         <w:t>meaningful</w:t>
       </w:r>
       <w:r>
         <w:rPr>
           <w:rFonts w:asciiTheme="majorHAnsi" w:hAnsiTheme="majorHAnsi"/>
-          <w:highlight w:val="yellow"/>
         </w:rPr>
         <w:t>?</w:t>
       </w:r>
@@ -1023,14 +1036,14 @@
         </w:numPr>
         <w:rPr>
           <w:rFonts w:asciiTheme="majorHAnsi" w:hAnsiTheme="majorHAnsi"/>
-          <w:highlight w:val="yellow"/>
+          <w:strike/>
         </w:rPr>
       </w:pPr>
       <w:r>
         <w:rPr>
           <w:rFonts w:asciiTheme="majorHAnsi" w:eastAsia="MS Mincho" w:hAnsiTheme="majorHAnsi" w:cs="MS Mincho"/>
-          <w:color w:val="1A1A1A"/>
-          <w:highlight w:val="yellow"/>
+          <w:strike/>
+          <w:color w:val="1A1A1A"/>
         </w:rPr>
         <w:t>Does your app timeout?  When?  Why?  How can you avoid this?</w:t>
       </w:r>
@@ -1158,20 +1171,40 @@
         </w:rPr>
         <w:t xml:space="preserve"> code quality tools like </w:t>
       </w:r>
+      <w:proofErr w:type="spellStart"/>
       <w:r>
         <w:rPr>
           <w:rFonts w:asciiTheme="majorHAnsi" w:eastAsia="MS Mincho" w:hAnsiTheme="majorHAnsi" w:cs="MS Mincho"/>
           <w:strike/>
           <w:color w:val="1A1A1A"/>
         </w:rPr>
-        <w:t>JSHint and JSLint</w:t>
-      </w:r>
+        <w:t>JSHint</w:t>
+      </w:r>
+      <w:proofErr w:type="spellEnd"/>
       <w:r>
         <w:rPr>
           <w:rFonts w:asciiTheme="majorHAnsi" w:eastAsia="MS Mincho" w:hAnsiTheme="majorHAnsi" w:cs="MS Mincho"/>
           <w:strike/>
           <w:color w:val="1A1A1A"/>
         </w:rPr>
+        <w:t xml:space="preserve"> and </w:t>
+      </w:r>
+      <w:proofErr w:type="spellStart"/>
+      <w:r>
+        <w:rPr>
+          <w:rFonts w:asciiTheme="majorHAnsi" w:eastAsia="MS Mincho" w:hAnsiTheme="majorHAnsi" w:cs="MS Mincho"/>
+          <w:strike/>
+          <w:color w:val="1A1A1A"/>
+        </w:rPr>
+        <w:t>JSLint</w:t>
+      </w:r>
+      <w:proofErr w:type="spellEnd"/>
+      <w:r>
+        <w:rPr>
+          <w:rFonts w:asciiTheme="majorHAnsi" w:eastAsia="MS Mincho" w:hAnsiTheme="majorHAnsi" w:cs="MS Mincho"/>
+          <w:strike/>
+          <w:color w:val="1A1A1A"/>
+        </w:rPr>
         <w:t>.</w:t>
       </w:r>
     </w:p>
@@ -1408,15 +1441,13 @@
           <w:rFonts w:asciiTheme="majorHAnsi" w:hAnsiTheme="majorHAnsi" w:cs="Times"/>
           <w:strike/>
           <w:color w:val="000000"/>
-          <w:highlight w:val="yellow"/>
-        </w:rPr>
-      </w:pPr>
-      <w:r>
-        <w:rPr>
-          <w:rFonts w:asciiTheme="majorHAnsi" w:hAnsiTheme="majorHAnsi" w:cs="Verdana"/>
-          <w:strike/>
-          <w:color w:val="1A1A1A"/>
-          <w:highlight w:val="yellow"/>
+        </w:rPr>
+      </w:pPr>
+      <w:r>
+        <w:rPr>
+          <w:rFonts w:asciiTheme="majorHAnsi" w:hAnsiTheme="majorHAnsi" w:cs="Verdana"/>
+          <w:strike/>
+          <w:color w:val="1A1A1A"/>
         </w:rPr>
         <w:t>Are you trimming white space from user input?</w:t>
       </w:r>
@@ -2193,15 +2224,33 @@
           <w:strike/>
           <w:color w:val="1A1A1A"/>
         </w:rPr>
-        <w:t>Do you have or need an h</w:t>
-      </w:r>
-      <w:r>
-        <w:rPr>
-          <w:rFonts w:asciiTheme="majorHAnsi" w:hAnsiTheme="majorHAnsi" w:cs="Verdana"/>
-          <w:strike/>
-          <w:color w:val="1A1A1A"/>
-        </w:rPr>
-        <w:t xml:space="preserve">our glass </w:t>
+        <w:t xml:space="preserve">Do you have or need an </w:t>
+      </w:r>
+      <w:proofErr w:type="gramStart"/>
+      <w:r>
+        <w:rPr>
+          <w:rFonts w:asciiTheme="majorHAnsi" w:hAnsiTheme="majorHAnsi" w:cs="Verdana"/>
+          <w:strike/>
+          <w:color w:val="1A1A1A"/>
+        </w:rPr>
+        <w:t>h</w:t>
+      </w:r>
+      <w:r>
+        <w:rPr>
+          <w:rFonts w:asciiTheme="majorHAnsi" w:hAnsiTheme="majorHAnsi" w:cs="Verdana"/>
+          <w:strike/>
+          <w:color w:val="1A1A1A"/>
+        </w:rPr>
+        <w:t>our glass</w:t>
+      </w:r>
+      <w:proofErr w:type="gramEnd"/>
+      <w:r>
+        <w:rPr>
+          <w:rFonts w:asciiTheme="majorHAnsi" w:hAnsiTheme="majorHAnsi" w:cs="Verdana"/>
+          <w:strike/>
+          <w:color w:val="1A1A1A"/>
+        </w:rPr>
+        <w:t xml:space="preserve"> </w:t>
       </w:r>
       <w:r>
         <w:rPr>
@@ -4080,6 +4129,7 @@
     <w:lsdException w:name="HTML Sample" w:semiHidden="1" w:unhideWhenUsed="1"/>
     <w:lsdException w:name="HTML Typewriter" w:semiHidden="1" w:unhideWhenUsed="1"/>
     <w:lsdException w:name="HTML Variable" w:semiHidden="1" w:unhideWhenUsed="1"/>
+    <w:lsdException w:name="Normal Table" w:semiHidden="1" w:unhideWhenUsed="1"/>
     <w:lsdException w:name="annotation subject" w:semiHidden="1" w:unhideWhenUsed="1"/>
     <w:lsdException w:name="No List" w:semiHidden="1" w:unhideWhenUsed="1"/>
     <w:lsdException w:name="Outline List 1" w:semiHidden="1" w:unhideWhenUsed="1"/>
@@ -4126,8 +4176,10 @@
     <w:lsdException w:name="Table Subtle 2" w:semiHidden="1" w:unhideWhenUsed="1"/>
     <w:lsdException w:name="Table Web 1" w:semiHidden="1" w:unhideWhenUsed="1"/>
     <w:lsdException w:name="Table Web 2" w:semiHidden="1" w:unhideWhenUsed="1"/>
+    <w:lsdException w:name="Table Web 3" w:semiHidden="1" w:unhideWhenUsed="1"/>
     <w:lsdException w:name="Balloon Text" w:semiHidden="1" w:unhideWhenUsed="1"/>
     <w:lsdException w:name="Table Grid" w:uiPriority="39"/>
+    <w:lsdException w:name="Table Theme" w:semiHidden="1" w:unhideWhenUsed="1"/>
     <w:lsdException w:name="Placeholder Text" w:semiHidden="1"/>
     <w:lsdException w:name="No Spacing" w:uiPriority="1" w:qFormat="1"/>
     <w:lsdException w:name="Light Shading" w:uiPriority="60"/>

</xml_diff>